<commit_message>
Update Cooks Country 2018 Book.docx
</commit_message>
<xml_diff>
--- a/Cooks Country 2018 Book.docx
+++ b/Cooks Country 2018 Book.docx
@@ -431,7 +431,19 @@
         <w:rPr>
           <w:rFonts w:ascii="Verdana" w:hAnsi="Verdana"/>
         </w:rPr>
-        <w:t xml:space="preserve"> Adjust oven rack to lower-middle position and heat oven to 400 degrees. Place saltines in large zipper-lock bag, seal bag, and crush saltines fine with rolling pin (you should have 1 cup). Combine saltines and milk in large bowl and let sit for 5 minutes for saltines to soften. Mash with fork until smooth paste forms.</w:t>
+        <w:t xml:space="preserve"> Adjust oven rack to lower-middle position and heat oven to 400 degrees. Place saltines in large zipper</w:t>
+      </w:r>
+      <w:r>
+        <w:rPr>
+          <w:rFonts w:ascii="Verdana" w:hAnsi="Verdana"/>
+        </w:rPr>
+        <w:t>-</w:t>
+      </w:r>
+      <w:r>
+        <w:rPr>
+          <w:rFonts w:ascii="Verdana" w:hAnsi="Verdana"/>
+        </w:rPr>
+        <w:t>-lock bag, seal bag, and crush saltines fine with rolling pin (you should have 1 cup). Combine saltines and milk in large bowl and let sit for 5 minutes for saltines to soften. Mash with fork until smooth paste forms.</w:t>
       </w:r>
     </w:p>
     <w:p>

</xml_diff>